<commit_message>
generate links only when necessary
</commit_message>
<xml_diff>
--- a/hw2/Tagebuch.docx
+++ b/hw2/Tagebuch.docx
@@ -247,8 +247,26 @@
     </w:p>
     <w:p/>
     <w:p>
+      <w:pPr>
+        <w:jc w:val="right"/>
+      </w:pPr>
       <w:r>
         <w:t>Colour line thickness =&gt; trade between countries</w:t>
+      </w:r>
+    </w:p>
+    <w:p>
+      <w:pPr>
+        <w:jc w:val="right"/>
+      </w:pPr>
+    </w:p>
+    <w:p>
+      <w:pPr>
+        <w:jc w:val="right"/>
+      </w:pPr>
+    </w:p>
+    <w:p>
+      <w:r>
+        <w:t>Low gdp countries dependant on high gdp (no trade within)</w:t>
       </w:r>
       <w:bookmarkStart w:id="0" w:name="_GoBack"/>
       <w:bookmarkEnd w:id="0"/>

</xml_diff>

<commit_message>
label position y fix
</commit_message>
<xml_diff>
--- a/hw2/Tagebuch.docx
+++ b/hw2/Tagebuch.docx
@@ -273,6 +273,15 @@
     <w:p>
       <w:r>
         <w:t>Begründung wieso keine Farbe</w:t>
+      </w:r>
+    </w:p>
+    <w:p/>
+    <w:p>
+      <w:r>
+        <w:t>Fix for group label</w:t>
+      </w:r>
+      <w:r>
+        <w:t>s</w:t>
       </w:r>
       <w:bookmarkStart w:id="0" w:name="_GoBack"/>
       <w:bookmarkEnd w:id="0"/>

</xml_diff>

<commit_message>
deactivate proximity auto segment
</commit_message>
<xml_diff>
--- a/hw2/Tagebuch.docx
+++ b/hw2/Tagebuch.docx
@@ -368,9 +368,25 @@
       <w:r>
         <w:t>auto segment deactivitert</w:t>
       </w:r>
+    </w:p>
+    <w:p>
+      <w:r>
+        <w:t>-&gt; manuelle cut offs, da man so besser sieht wie sich die verteilungen verändern größe vs. zahlen</w:t>
+      </w:r>
+    </w:p>
+    <w:p>
+      <w:r>
+        <w:t>klappt bei trading proxitmity nicht gut, da sich diese stark verändert hat</w:t>
+      </w:r>
+    </w:p>
+    <w:p>
+      <w:r>
+        <w:t>=&gt; da müsste man das layout anpassens</w:t>
+      </w:r>
       <w:bookmarkStart w:id="0" w:name="_GoBack"/>
       <w:bookmarkEnd w:id="0"/>
     </w:p>
+    <w:p/>
     <w:sectPr>
       <w:pgSz w:w="11900" w:h="16840"/>
       <w:pgMar w:top="1440" w:right="1800" w:bottom="1440" w:left="1800" w:header="708" w:footer="708" w:gutter="0"/>

</xml_diff>